<commit_message>
Add PDF export and update Java tasks document
Se agregó PabloG_DanielA_Gestion_Tareas_Java.pdf como versión PDF del documento de tareas de Java. Se actualizó Gestion_Tareas_Java.docx con los nuevos cambios. También se agregó el archivo temporal ~$stion_Tareas_Java.docx.
</commit_message>
<xml_diff>
--- a/Gestion_Tareas_Java.docx
+++ b/Gestion_Tareas_Java.docx
@@ -6,58 +6,595 @@
       <w:pPr>
         <w:pStyle w:val="Ttulo"/>
       </w:pPr>
-      <w:r>
-        <w:t>Gestión de Tareas con Java, JUnit y GitHub</w:t>
+      <w:proofErr w:type="spellStart"/>
+      <w:r>
+        <w:t>Gestión</w:t>
+      </w:r>
+      <w:proofErr w:type="spellEnd"/>
+      <w:r>
+        <w:t xml:space="preserve"> de </w:t>
+      </w:r>
+      <w:proofErr w:type="spellStart"/>
+      <w:r>
+        <w:t>Tareas</w:t>
+      </w:r>
+      <w:proofErr w:type="spellEnd"/>
+      <w:r>
+        <w:t xml:space="preserve"> con Java, JUnit y GitHub</w:t>
       </w:r>
     </w:p>
     <w:p>
       <w:pPr>
         <w:pStyle w:val="Ttulo1"/>
       </w:pPr>
+      <w:proofErr w:type="spellStart"/>
       <w:r>
         <w:t>Introducción</w:t>
       </w:r>
+      <w:proofErr w:type="spellEnd"/>
     </w:p>
     <w:p>
       <w:r>
-        <w:t>Una pequeña empresa necesita organizar mejor las tareas pendientes de su equipo de trabajo. Hasta ahora, los encargados de proyectos se manejaban con notas sueltas o recordatorios dispersos, lo cual dificultaba el seguimiento del progreso. Con este proyecto se desarrolla una aplicación sencilla en Java que funcione como un gestor de tareas.</w:t>
+        <w:t xml:space="preserve">Una </w:t>
+      </w:r>
+      <w:proofErr w:type="spellStart"/>
+      <w:r>
+        <w:t>pequeña</w:t>
+      </w:r>
+      <w:proofErr w:type="spellEnd"/>
+      <w:r>
+        <w:t xml:space="preserve"> </w:t>
+      </w:r>
+      <w:proofErr w:type="spellStart"/>
+      <w:r>
+        <w:t>empresa</w:t>
+      </w:r>
+      <w:proofErr w:type="spellEnd"/>
+      <w:r>
+        <w:t xml:space="preserve"> </w:t>
+      </w:r>
+      <w:proofErr w:type="spellStart"/>
+      <w:r>
+        <w:t>necesita</w:t>
+      </w:r>
+      <w:proofErr w:type="spellEnd"/>
+      <w:r>
+        <w:t xml:space="preserve"> </w:t>
+      </w:r>
+      <w:proofErr w:type="spellStart"/>
+      <w:r>
+        <w:t>organizar</w:t>
+      </w:r>
+      <w:proofErr w:type="spellEnd"/>
+      <w:r>
+        <w:t xml:space="preserve"> </w:t>
+      </w:r>
+      <w:proofErr w:type="spellStart"/>
+      <w:r>
+        <w:t>mejor</w:t>
+      </w:r>
+      <w:proofErr w:type="spellEnd"/>
+      <w:r>
+        <w:t xml:space="preserve"> las </w:t>
+      </w:r>
+      <w:proofErr w:type="spellStart"/>
+      <w:r>
+        <w:t>tareas</w:t>
+      </w:r>
+      <w:proofErr w:type="spellEnd"/>
+      <w:r>
+        <w:t xml:space="preserve"> </w:t>
+      </w:r>
+      <w:proofErr w:type="spellStart"/>
+      <w:r>
+        <w:t>pendientes</w:t>
+      </w:r>
+      <w:proofErr w:type="spellEnd"/>
+      <w:r>
+        <w:t xml:space="preserve"> de </w:t>
+      </w:r>
+      <w:proofErr w:type="spellStart"/>
+      <w:r>
+        <w:t>su</w:t>
+      </w:r>
+      <w:proofErr w:type="spellEnd"/>
+      <w:r>
+        <w:t xml:space="preserve"> </w:t>
+      </w:r>
+      <w:proofErr w:type="spellStart"/>
+      <w:r>
+        <w:t>equipo</w:t>
+      </w:r>
+      <w:proofErr w:type="spellEnd"/>
+      <w:r>
+        <w:t xml:space="preserve"> de </w:t>
+      </w:r>
+      <w:proofErr w:type="spellStart"/>
+      <w:r>
+        <w:t>trabajo</w:t>
+      </w:r>
+      <w:proofErr w:type="spellEnd"/>
+      <w:r>
+        <w:t xml:space="preserve">. Hasta </w:t>
+      </w:r>
+      <w:proofErr w:type="spellStart"/>
+      <w:r>
+        <w:t>ahora</w:t>
+      </w:r>
+      <w:proofErr w:type="spellEnd"/>
+      <w:r>
+        <w:t xml:space="preserve">, </w:t>
+      </w:r>
+      <w:proofErr w:type="spellStart"/>
+      <w:r>
+        <w:t>los</w:t>
+      </w:r>
+      <w:proofErr w:type="spellEnd"/>
+      <w:r>
+        <w:t xml:space="preserve"> </w:t>
+      </w:r>
+      <w:proofErr w:type="spellStart"/>
+      <w:r>
+        <w:t>encargados</w:t>
+      </w:r>
+      <w:proofErr w:type="spellEnd"/>
+      <w:r>
+        <w:t xml:space="preserve"> de </w:t>
+      </w:r>
+      <w:proofErr w:type="spellStart"/>
+      <w:r>
+        <w:t>proyectos</w:t>
+      </w:r>
+      <w:proofErr w:type="spellEnd"/>
+      <w:r>
+        <w:t xml:space="preserve"> se </w:t>
+      </w:r>
+      <w:proofErr w:type="spellStart"/>
+      <w:r>
+        <w:t>manejaban</w:t>
+      </w:r>
+      <w:proofErr w:type="spellEnd"/>
+      <w:r>
+        <w:t xml:space="preserve"> con </w:t>
+      </w:r>
+      <w:proofErr w:type="spellStart"/>
+      <w:r>
+        <w:t>notas</w:t>
+      </w:r>
+      <w:proofErr w:type="spellEnd"/>
+      <w:r>
+        <w:t xml:space="preserve"> </w:t>
+      </w:r>
+      <w:proofErr w:type="spellStart"/>
+      <w:r>
+        <w:t>sueltas</w:t>
+      </w:r>
+      <w:proofErr w:type="spellEnd"/>
+      <w:r>
+        <w:t xml:space="preserve"> o </w:t>
+      </w:r>
+      <w:proofErr w:type="spellStart"/>
+      <w:r>
+        <w:t>recordatorios</w:t>
+      </w:r>
+      <w:proofErr w:type="spellEnd"/>
+      <w:r>
+        <w:t xml:space="preserve"> </w:t>
+      </w:r>
+      <w:proofErr w:type="spellStart"/>
+      <w:r>
+        <w:t>dispersos</w:t>
+      </w:r>
+      <w:proofErr w:type="spellEnd"/>
+      <w:r>
+        <w:t xml:space="preserve">, lo </w:t>
+      </w:r>
+      <w:proofErr w:type="spellStart"/>
+      <w:r>
+        <w:t>cual</w:t>
+      </w:r>
+      <w:proofErr w:type="spellEnd"/>
+      <w:r>
+        <w:t xml:space="preserve"> </w:t>
+      </w:r>
+      <w:proofErr w:type="spellStart"/>
+      <w:r>
+        <w:t>dificultaba</w:t>
+      </w:r>
+      <w:proofErr w:type="spellEnd"/>
+      <w:r>
+        <w:t xml:space="preserve"> </w:t>
+      </w:r>
+      <w:proofErr w:type="spellStart"/>
+      <w:r>
+        <w:t>el</w:t>
+      </w:r>
+      <w:proofErr w:type="spellEnd"/>
+      <w:r>
+        <w:t xml:space="preserve"> </w:t>
+      </w:r>
+      <w:proofErr w:type="spellStart"/>
+      <w:r>
+        <w:t>seguimiento</w:t>
+      </w:r>
+      <w:proofErr w:type="spellEnd"/>
+      <w:r>
+        <w:t xml:space="preserve"> del </w:t>
+      </w:r>
+      <w:proofErr w:type="spellStart"/>
+      <w:r>
+        <w:t>progreso</w:t>
+      </w:r>
+      <w:proofErr w:type="spellEnd"/>
+      <w:r>
+        <w:t xml:space="preserve">. Con </w:t>
+      </w:r>
+      <w:proofErr w:type="spellStart"/>
+      <w:r>
+        <w:t>este</w:t>
+      </w:r>
+      <w:proofErr w:type="spellEnd"/>
+      <w:r>
+        <w:t xml:space="preserve"> </w:t>
+      </w:r>
+      <w:proofErr w:type="spellStart"/>
+      <w:r>
+        <w:t>proyecto</w:t>
+      </w:r>
+      <w:proofErr w:type="spellEnd"/>
+      <w:r>
+        <w:t xml:space="preserve"> se </w:t>
+      </w:r>
+      <w:proofErr w:type="spellStart"/>
+      <w:r>
+        <w:t>desarrolla</w:t>
+      </w:r>
+      <w:proofErr w:type="spellEnd"/>
+      <w:r>
+        <w:t xml:space="preserve"> </w:t>
+      </w:r>
+      <w:proofErr w:type="spellStart"/>
+      <w:r>
+        <w:t>una</w:t>
+      </w:r>
+      <w:proofErr w:type="spellEnd"/>
+      <w:r>
+        <w:t xml:space="preserve"> </w:t>
+      </w:r>
+      <w:proofErr w:type="spellStart"/>
+      <w:r>
+        <w:t>aplicación</w:t>
+      </w:r>
+      <w:proofErr w:type="spellEnd"/>
+      <w:r>
+        <w:t xml:space="preserve"> </w:t>
+      </w:r>
+      <w:proofErr w:type="spellStart"/>
+      <w:r>
+        <w:t>sencilla</w:t>
+      </w:r>
+      <w:proofErr w:type="spellEnd"/>
+      <w:r>
+        <w:t xml:space="preserve"> </w:t>
+      </w:r>
+      <w:proofErr w:type="spellStart"/>
+      <w:r>
+        <w:t>en</w:t>
+      </w:r>
+      <w:proofErr w:type="spellEnd"/>
+      <w:r>
+        <w:t xml:space="preserve"> Java que </w:t>
+      </w:r>
+      <w:proofErr w:type="spellStart"/>
+      <w:r>
+        <w:t>funcione</w:t>
+      </w:r>
+      <w:proofErr w:type="spellEnd"/>
+      <w:r>
+        <w:t xml:space="preserve"> </w:t>
+      </w:r>
+      <w:proofErr w:type="spellStart"/>
+      <w:r>
+        <w:t>como</w:t>
+      </w:r>
+      <w:proofErr w:type="spellEnd"/>
+      <w:r>
+        <w:t xml:space="preserve"> un gestor de </w:t>
+      </w:r>
+      <w:proofErr w:type="spellStart"/>
+      <w:r>
+        <w:t>tareas</w:t>
+      </w:r>
+      <w:proofErr w:type="spellEnd"/>
+      <w:r>
+        <w:t>.</w:t>
       </w:r>
     </w:p>
     <w:p>
       <w:pPr>
         <w:pStyle w:val="Ttulo1"/>
       </w:pPr>
+      <w:proofErr w:type="spellStart"/>
       <w:r>
         <w:t>Objetivos</w:t>
       </w:r>
+      <w:proofErr w:type="spellEnd"/>
     </w:p>
     <w:p>
       <w:r>
-        <w:t>- Permitir registrar nuevas tareas.</w:t>
+        <w:t xml:space="preserve">- </w:t>
+      </w:r>
+      <w:proofErr w:type="spellStart"/>
+      <w:r>
+        <w:t>Permitir</w:t>
+      </w:r>
+      <w:proofErr w:type="spellEnd"/>
+      <w:r>
+        <w:t xml:space="preserve"> registrar </w:t>
+      </w:r>
+      <w:proofErr w:type="spellStart"/>
+      <w:r>
+        <w:t>nuevas</w:t>
+      </w:r>
+      <w:proofErr w:type="spellEnd"/>
+      <w:r>
+        <w:t xml:space="preserve"> </w:t>
+      </w:r>
+      <w:proofErr w:type="spellStart"/>
+      <w:r>
+        <w:t>tareas</w:t>
+      </w:r>
+      <w:proofErr w:type="spellEnd"/>
+      <w:r>
+        <w:t>.</w:t>
       </w:r>
       <w:r>
         <w:br/>
-        <w:t>- Marcar tareas como completadas.</w:t>
+        <w:t xml:space="preserve">- Marcar </w:t>
+      </w:r>
+      <w:proofErr w:type="spellStart"/>
+      <w:r>
+        <w:t>tareas</w:t>
+      </w:r>
+      <w:proofErr w:type="spellEnd"/>
+      <w:r>
+        <w:t xml:space="preserve"> </w:t>
+      </w:r>
+      <w:proofErr w:type="spellStart"/>
+      <w:r>
+        <w:t>como</w:t>
+      </w:r>
+      <w:proofErr w:type="spellEnd"/>
+      <w:r>
+        <w:t xml:space="preserve"> </w:t>
+      </w:r>
+      <w:proofErr w:type="spellStart"/>
+      <w:r>
+        <w:t>completadas</w:t>
+      </w:r>
+      <w:proofErr w:type="spellEnd"/>
+      <w:r>
+        <w:t>.</w:t>
       </w:r>
       <w:r>
         <w:br/>
-        <w:t>- Listar todas las tareas mostrando su estado.</w:t>
+        <w:t xml:space="preserve">- </w:t>
+      </w:r>
+      <w:proofErr w:type="spellStart"/>
+      <w:r>
+        <w:t>Listar</w:t>
+      </w:r>
+      <w:proofErr w:type="spellEnd"/>
+      <w:r>
+        <w:t xml:space="preserve"> </w:t>
+      </w:r>
+      <w:proofErr w:type="spellStart"/>
+      <w:r>
+        <w:t>todas</w:t>
+      </w:r>
+      <w:proofErr w:type="spellEnd"/>
+      <w:r>
+        <w:t xml:space="preserve"> las </w:t>
+      </w:r>
+      <w:proofErr w:type="spellStart"/>
+      <w:r>
+        <w:t>tareas</w:t>
+      </w:r>
+      <w:proofErr w:type="spellEnd"/>
+      <w:r>
+        <w:t xml:space="preserve"> </w:t>
+      </w:r>
+      <w:proofErr w:type="spellStart"/>
+      <w:r>
+        <w:t>mostrando</w:t>
+      </w:r>
+      <w:proofErr w:type="spellEnd"/>
+      <w:r>
+        <w:t xml:space="preserve"> </w:t>
+      </w:r>
+      <w:proofErr w:type="spellStart"/>
+      <w:r>
+        <w:t>su</w:t>
+      </w:r>
+      <w:proofErr w:type="spellEnd"/>
+      <w:r>
+        <w:t xml:space="preserve"> </w:t>
+      </w:r>
+      <w:proofErr w:type="spellStart"/>
+      <w:r>
+        <w:t>estado</w:t>
+      </w:r>
+      <w:proofErr w:type="spellEnd"/>
+      <w:r>
+        <w:t>.</w:t>
       </w:r>
       <w:r>
         <w:br/>
-        <w:t>- Eliminar tareas innecesarias.</w:t>
+        <w:t xml:space="preserve">- </w:t>
+      </w:r>
+      <w:proofErr w:type="spellStart"/>
+      <w:r>
+        <w:t>Eliminar</w:t>
+      </w:r>
+      <w:proofErr w:type="spellEnd"/>
+      <w:r>
+        <w:t xml:space="preserve"> </w:t>
+      </w:r>
+      <w:proofErr w:type="spellStart"/>
+      <w:r>
+        <w:t>tareas</w:t>
+      </w:r>
+      <w:proofErr w:type="spellEnd"/>
+      <w:r>
+        <w:t xml:space="preserve"> </w:t>
+      </w:r>
+      <w:proofErr w:type="spellStart"/>
+      <w:r>
+        <w:t>innecesarias</w:t>
+      </w:r>
+      <w:proofErr w:type="spellEnd"/>
+      <w:r>
+        <w:t>.</w:t>
       </w:r>
       <w:r>
         <w:br/>
-        <w:t>- Contar con un menú interactivo en consola.</w:t>
+        <w:t xml:space="preserve">- </w:t>
+      </w:r>
+      <w:proofErr w:type="spellStart"/>
+      <w:r>
+        <w:t>Contar</w:t>
+      </w:r>
+      <w:proofErr w:type="spellEnd"/>
+      <w:r>
+        <w:t xml:space="preserve"> con un </w:t>
+      </w:r>
+      <w:proofErr w:type="spellStart"/>
+      <w:r>
+        <w:t>menú</w:t>
+      </w:r>
+      <w:proofErr w:type="spellEnd"/>
+      <w:r>
+        <w:t xml:space="preserve"> </w:t>
+      </w:r>
+      <w:proofErr w:type="spellStart"/>
+      <w:r>
+        <w:t>interactivo</w:t>
+      </w:r>
+      <w:proofErr w:type="spellEnd"/>
+      <w:r>
+        <w:t xml:space="preserve"> </w:t>
+      </w:r>
+      <w:proofErr w:type="spellStart"/>
+      <w:r>
+        <w:t>en</w:t>
+      </w:r>
+      <w:proofErr w:type="spellEnd"/>
+      <w:r>
+        <w:t xml:space="preserve"> </w:t>
+      </w:r>
+      <w:proofErr w:type="spellStart"/>
+      <w:r>
+        <w:t>consola</w:t>
+      </w:r>
+      <w:proofErr w:type="spellEnd"/>
+      <w:r>
+        <w:t>.</w:t>
       </w:r>
       <w:r>
         <w:br/>
-        <w:t>- Validar el funcionamiento mediante pruebas unitarias con JUnit.</w:t>
+        <w:t xml:space="preserve">- Validar </w:t>
+      </w:r>
+      <w:proofErr w:type="spellStart"/>
+      <w:r>
+        <w:t>el</w:t>
+      </w:r>
+      <w:proofErr w:type="spellEnd"/>
+      <w:r>
+        <w:t xml:space="preserve"> </w:t>
+      </w:r>
+      <w:proofErr w:type="spellStart"/>
+      <w:r>
+        <w:t>funcionamiento</w:t>
+      </w:r>
+      <w:proofErr w:type="spellEnd"/>
+      <w:r>
+        <w:t xml:space="preserve"> </w:t>
+      </w:r>
+      <w:proofErr w:type="spellStart"/>
+      <w:r>
+        <w:t>mediante</w:t>
+      </w:r>
+      <w:proofErr w:type="spellEnd"/>
+      <w:r>
+        <w:t xml:space="preserve"> </w:t>
+      </w:r>
+      <w:proofErr w:type="spellStart"/>
+      <w:r>
+        <w:t>pruebas</w:t>
+      </w:r>
+      <w:proofErr w:type="spellEnd"/>
+      <w:r>
+        <w:t xml:space="preserve"> </w:t>
+      </w:r>
+      <w:proofErr w:type="spellStart"/>
+      <w:r>
+        <w:t>unitarias</w:t>
+      </w:r>
+      <w:proofErr w:type="spellEnd"/>
+      <w:r>
+        <w:t xml:space="preserve"> con JUnit.</w:t>
       </w:r>
       <w:r>
         <w:br/>
-        <w:t>- Gestionar el código con Git y subirlo a un repositorio en GitHub.</w:t>
+        <w:t xml:space="preserve">- </w:t>
+      </w:r>
+      <w:proofErr w:type="spellStart"/>
+      <w:r>
+        <w:t>Gestionar</w:t>
+      </w:r>
+      <w:proofErr w:type="spellEnd"/>
+      <w:r>
+        <w:t xml:space="preserve"> </w:t>
+      </w:r>
+      <w:proofErr w:type="spellStart"/>
+      <w:r>
+        <w:t>el</w:t>
+      </w:r>
+      <w:proofErr w:type="spellEnd"/>
+      <w:r>
+        <w:t xml:space="preserve"> </w:t>
+      </w:r>
+      <w:proofErr w:type="spellStart"/>
+      <w:r>
+        <w:t>código</w:t>
+      </w:r>
+      <w:proofErr w:type="spellEnd"/>
+      <w:r>
+        <w:t xml:space="preserve"> con Git y </w:t>
+      </w:r>
+      <w:proofErr w:type="spellStart"/>
+      <w:r>
+        <w:t>subirlo</w:t>
+      </w:r>
+      <w:proofErr w:type="spellEnd"/>
+      <w:r>
+        <w:t xml:space="preserve"> a un </w:t>
+      </w:r>
+      <w:proofErr w:type="spellStart"/>
+      <w:r>
+        <w:t>repositorio</w:t>
+      </w:r>
+      <w:proofErr w:type="spellEnd"/>
+      <w:r>
+        <w:t xml:space="preserve"> </w:t>
+      </w:r>
+      <w:proofErr w:type="spellStart"/>
+      <w:r>
+        <w:t>en</w:t>
+      </w:r>
+      <w:proofErr w:type="spellEnd"/>
+      <w:r>
+        <w:t xml:space="preserve"> GitHub.</w:t>
       </w:r>
     </w:p>
     <w:p>
@@ -73,12 +610,148 @@
         <w:pStyle w:val="Ttulo2"/>
       </w:pPr>
       <w:r>
-        <w:t>1. Lógica Principal</w:t>
+        <w:t xml:space="preserve">1. </w:t>
+      </w:r>
+      <w:proofErr w:type="spellStart"/>
+      <w:r>
+        <w:t>Lógica</w:t>
+      </w:r>
+      <w:proofErr w:type="spellEnd"/>
+      <w:r>
+        <w:t xml:space="preserve"> Principal</w:t>
       </w:r>
     </w:p>
     <w:p>
       <w:r>
-        <w:t>Se implementa la clase GestorTareas, que administra una lista de objetos de tipo Tarea. La clase ofrece métodos para agregar, completar, eliminar y listar tareas.</w:t>
+        <w:t xml:space="preserve">Se </w:t>
+      </w:r>
+      <w:proofErr w:type="spellStart"/>
+      <w:r>
+        <w:t>implementa</w:t>
+      </w:r>
+      <w:proofErr w:type="spellEnd"/>
+      <w:r>
+        <w:t xml:space="preserve"> la </w:t>
+      </w:r>
+      <w:proofErr w:type="spellStart"/>
+      <w:r>
+        <w:t>clase</w:t>
+      </w:r>
+      <w:proofErr w:type="spellEnd"/>
+      <w:r>
+        <w:t xml:space="preserve"> </w:t>
+      </w:r>
+      <w:proofErr w:type="spellStart"/>
+      <w:r>
+        <w:t>GestorTareas</w:t>
+      </w:r>
+      <w:proofErr w:type="spellEnd"/>
+      <w:r>
+        <w:t xml:space="preserve">, que </w:t>
+      </w:r>
+      <w:proofErr w:type="spellStart"/>
+      <w:r>
+        <w:t>administra</w:t>
+      </w:r>
+      <w:proofErr w:type="spellEnd"/>
+      <w:r>
+        <w:t xml:space="preserve"> </w:t>
+      </w:r>
+      <w:proofErr w:type="spellStart"/>
+      <w:r>
+        <w:t>una</w:t>
+      </w:r>
+      <w:proofErr w:type="spellEnd"/>
+      <w:r>
+        <w:t xml:space="preserve"> </w:t>
+      </w:r>
+      <w:proofErr w:type="spellStart"/>
+      <w:r>
+        <w:t>lista</w:t>
+      </w:r>
+      <w:proofErr w:type="spellEnd"/>
+      <w:r>
+        <w:t xml:space="preserve"> de </w:t>
+      </w:r>
+      <w:proofErr w:type="spellStart"/>
+      <w:r>
+        <w:t>objetos</w:t>
+      </w:r>
+      <w:proofErr w:type="spellEnd"/>
+      <w:r>
+        <w:t xml:space="preserve"> de </w:t>
+      </w:r>
+      <w:proofErr w:type="spellStart"/>
+      <w:r>
+        <w:t>tipo</w:t>
+      </w:r>
+      <w:proofErr w:type="spellEnd"/>
+      <w:r>
+        <w:t xml:space="preserve"> Tarea. La </w:t>
+      </w:r>
+      <w:proofErr w:type="spellStart"/>
+      <w:r>
+        <w:t>clase</w:t>
+      </w:r>
+      <w:proofErr w:type="spellEnd"/>
+      <w:r>
+        <w:t xml:space="preserve"> </w:t>
+      </w:r>
+      <w:proofErr w:type="spellStart"/>
+      <w:r>
+        <w:t>ofrece</w:t>
+      </w:r>
+      <w:proofErr w:type="spellEnd"/>
+      <w:r>
+        <w:t xml:space="preserve"> </w:t>
+      </w:r>
+      <w:proofErr w:type="spellStart"/>
+      <w:r>
+        <w:t>métodos</w:t>
+      </w:r>
+      <w:proofErr w:type="spellEnd"/>
+      <w:r>
+        <w:t xml:space="preserve"> para </w:t>
+      </w:r>
+      <w:proofErr w:type="spellStart"/>
+      <w:r>
+        <w:t>agregar</w:t>
+      </w:r>
+      <w:proofErr w:type="spellEnd"/>
+      <w:r>
+        <w:t xml:space="preserve">, </w:t>
+      </w:r>
+      <w:proofErr w:type="spellStart"/>
+      <w:r>
+        <w:t>completar</w:t>
+      </w:r>
+      <w:proofErr w:type="spellEnd"/>
+      <w:r>
+        <w:t xml:space="preserve">, </w:t>
+      </w:r>
+      <w:proofErr w:type="spellStart"/>
+      <w:r>
+        <w:t>eliminar</w:t>
+      </w:r>
+      <w:proofErr w:type="spellEnd"/>
+      <w:r>
+        <w:t xml:space="preserve"> y </w:t>
+      </w:r>
+      <w:proofErr w:type="spellStart"/>
+      <w:r>
+        <w:t>listar</w:t>
+      </w:r>
+      <w:proofErr w:type="spellEnd"/>
+      <w:r>
+        <w:t xml:space="preserve"> </w:t>
+      </w:r>
+      <w:proofErr w:type="spellStart"/>
+      <w:r>
+        <w:t>tareas</w:t>
+      </w:r>
+      <w:proofErr w:type="spellEnd"/>
+      <w:r>
+        <w:t>.</w:t>
       </w:r>
     </w:p>
     <w:p>
@@ -86,12 +759,108 @@
         <w:pStyle w:val="Ttulo2"/>
       </w:pPr>
       <w:r>
-        <w:t>2. Interfaz en Consola</w:t>
+        <w:t xml:space="preserve">2. </w:t>
+      </w:r>
+      <w:proofErr w:type="spellStart"/>
+      <w:r>
+        <w:t>Interfaz</w:t>
+      </w:r>
+      <w:proofErr w:type="spellEnd"/>
+      <w:r>
+        <w:t xml:space="preserve"> </w:t>
+      </w:r>
+      <w:proofErr w:type="spellStart"/>
+      <w:r>
+        <w:t>en</w:t>
+      </w:r>
+      <w:proofErr w:type="spellEnd"/>
+      <w:r>
+        <w:t xml:space="preserve"> Consola</w:t>
       </w:r>
     </w:p>
     <w:p>
       <w:r>
-        <w:t>Se diseña un menú interactivo que permite al usuario acceder a las distintas funcionalidades del gestor de manera ordenada desde la terminal.</w:t>
+        <w:t xml:space="preserve">Se </w:t>
+      </w:r>
+      <w:proofErr w:type="spellStart"/>
+      <w:r>
+        <w:t>diseña</w:t>
+      </w:r>
+      <w:proofErr w:type="spellEnd"/>
+      <w:r>
+        <w:t xml:space="preserve"> un </w:t>
+      </w:r>
+      <w:proofErr w:type="spellStart"/>
+      <w:r>
+        <w:t>menú</w:t>
+      </w:r>
+      <w:proofErr w:type="spellEnd"/>
+      <w:r>
+        <w:t xml:space="preserve"> </w:t>
+      </w:r>
+      <w:proofErr w:type="spellStart"/>
+      <w:r>
+        <w:t>interactivo</w:t>
+      </w:r>
+      <w:proofErr w:type="spellEnd"/>
+      <w:r>
+        <w:t xml:space="preserve"> que </w:t>
+      </w:r>
+      <w:proofErr w:type="spellStart"/>
+      <w:r>
+        <w:t>permite</w:t>
+      </w:r>
+      <w:proofErr w:type="spellEnd"/>
+      <w:r>
+        <w:t xml:space="preserve"> al </w:t>
+      </w:r>
+      <w:proofErr w:type="spellStart"/>
+      <w:r>
+        <w:t>usuario</w:t>
+      </w:r>
+      <w:proofErr w:type="spellEnd"/>
+      <w:r>
+        <w:t xml:space="preserve"> acceder a las </w:t>
+      </w:r>
+      <w:proofErr w:type="spellStart"/>
+      <w:r>
+        <w:t>distintas</w:t>
+      </w:r>
+      <w:proofErr w:type="spellEnd"/>
+      <w:r>
+        <w:t xml:space="preserve"> </w:t>
+      </w:r>
+      <w:proofErr w:type="spellStart"/>
+      <w:r>
+        <w:t>funcionalidades</w:t>
+      </w:r>
+      <w:proofErr w:type="spellEnd"/>
+      <w:r>
+        <w:t xml:space="preserve"> del gestor de </w:t>
+      </w:r>
+      <w:proofErr w:type="spellStart"/>
+      <w:r>
+        <w:t>manera</w:t>
+      </w:r>
+      <w:proofErr w:type="spellEnd"/>
+      <w:r>
+        <w:t xml:space="preserve"> </w:t>
+      </w:r>
+      <w:proofErr w:type="spellStart"/>
+      <w:r>
+        <w:t>ordenada</w:t>
+      </w:r>
+      <w:proofErr w:type="spellEnd"/>
+      <w:r>
+        <w:t xml:space="preserve"> </w:t>
+      </w:r>
+      <w:proofErr w:type="spellStart"/>
+      <w:r>
+        <w:t>desde</w:t>
+      </w:r>
+      <w:proofErr w:type="spellEnd"/>
+      <w:r>
+        <w:t xml:space="preserve"> la terminal.</w:t>
       </w:r>
     </w:p>
     <w:p>
@@ -99,32 +868,385 @@
         <w:pStyle w:val="Ttulo2"/>
       </w:pPr>
       <w:r>
-        <w:t>3. Pruebas Unitarias con JUnit</w:t>
+        <w:t xml:space="preserve">3. </w:t>
+      </w:r>
+      <w:proofErr w:type="spellStart"/>
+      <w:r>
+        <w:t>Pruebas</w:t>
+      </w:r>
+      <w:proofErr w:type="spellEnd"/>
+      <w:r>
+        <w:t xml:space="preserve"> </w:t>
+      </w:r>
+      <w:proofErr w:type="spellStart"/>
+      <w:r>
+        <w:t>Unitarias</w:t>
+      </w:r>
+      <w:proofErr w:type="spellEnd"/>
+      <w:r>
+        <w:t xml:space="preserve"> con JUnit</w:t>
       </w:r>
     </w:p>
     <w:p>
       <w:r>
-        <w:t>Se implementan pruebas unitarias que validan los casos fundamentales:</w:t>
+        <w:t xml:space="preserve">Se </w:t>
+      </w:r>
+      <w:proofErr w:type="spellStart"/>
+      <w:r>
+        <w:t>implementan</w:t>
+      </w:r>
+      <w:proofErr w:type="spellEnd"/>
+      <w:r>
+        <w:t xml:space="preserve"> </w:t>
+      </w:r>
+      <w:proofErr w:type="spellStart"/>
+      <w:r>
+        <w:t>pruebas</w:t>
+      </w:r>
+      <w:proofErr w:type="spellEnd"/>
+      <w:r>
+        <w:t xml:space="preserve"> </w:t>
+      </w:r>
+      <w:proofErr w:type="spellStart"/>
+      <w:r>
+        <w:t>unitarias</w:t>
+      </w:r>
+      <w:proofErr w:type="spellEnd"/>
+      <w:r>
+        <w:t xml:space="preserve"> que </w:t>
+      </w:r>
+      <w:proofErr w:type="spellStart"/>
+      <w:r>
+        <w:t>validan</w:t>
+      </w:r>
+      <w:proofErr w:type="spellEnd"/>
+      <w:r>
+        <w:t xml:space="preserve"> </w:t>
+      </w:r>
+      <w:proofErr w:type="spellStart"/>
+      <w:r>
+        <w:t>los</w:t>
+      </w:r>
+      <w:proofErr w:type="spellEnd"/>
+      <w:r>
+        <w:t xml:space="preserve"> </w:t>
+      </w:r>
+      <w:proofErr w:type="spellStart"/>
+      <w:r>
+        <w:t>casos</w:t>
+      </w:r>
+      <w:proofErr w:type="spellEnd"/>
+      <w:r>
+        <w:t xml:space="preserve"> </w:t>
+      </w:r>
+      <w:proofErr w:type="spellStart"/>
+      <w:r>
+        <w:t>fundamentales</w:t>
+      </w:r>
+      <w:proofErr w:type="spellEnd"/>
+      <w:r>
+        <w:t>:</w:t>
       </w:r>
       <w:r>
         <w:br/>
-        <w:t>- Que al añadir una tarea quede registrada.</w:t>
+        <w:t xml:space="preserve">- Que al </w:t>
+      </w:r>
+      <w:proofErr w:type="spellStart"/>
+      <w:r>
+        <w:t>añadir</w:t>
+      </w:r>
+      <w:proofErr w:type="spellEnd"/>
+      <w:r>
+        <w:t xml:space="preserve"> </w:t>
+      </w:r>
+      <w:proofErr w:type="spellStart"/>
+      <w:r>
+        <w:t>una</w:t>
+      </w:r>
+      <w:proofErr w:type="spellEnd"/>
+      <w:r>
+        <w:t xml:space="preserve"> </w:t>
+      </w:r>
+      <w:proofErr w:type="spellStart"/>
+      <w:r>
+        <w:t>tarea</w:t>
+      </w:r>
+      <w:proofErr w:type="spellEnd"/>
+      <w:r>
+        <w:t xml:space="preserve"> </w:t>
+      </w:r>
+      <w:proofErr w:type="spellStart"/>
+      <w:r>
+        <w:t>quede</w:t>
+      </w:r>
+      <w:proofErr w:type="spellEnd"/>
+      <w:r>
+        <w:t xml:space="preserve"> </w:t>
+      </w:r>
+      <w:proofErr w:type="spellStart"/>
+      <w:r>
+        <w:t>registrada</w:t>
+      </w:r>
+      <w:proofErr w:type="spellEnd"/>
+      <w:r>
+        <w:t>.</w:t>
       </w:r>
       <w:r>
         <w:br/>
-        <w:t>- Que se pueda cambiar su estado de pendiente a completada.</w:t>
+        <w:t xml:space="preserve">- Que se </w:t>
+      </w:r>
+      <w:proofErr w:type="spellStart"/>
+      <w:r>
+        <w:t>pueda</w:t>
+      </w:r>
+      <w:proofErr w:type="spellEnd"/>
+      <w:r>
+        <w:t xml:space="preserve"> </w:t>
+      </w:r>
+      <w:proofErr w:type="spellStart"/>
+      <w:r>
+        <w:t>cambiar</w:t>
+      </w:r>
+      <w:proofErr w:type="spellEnd"/>
+      <w:r>
+        <w:t xml:space="preserve"> </w:t>
+      </w:r>
+      <w:proofErr w:type="spellStart"/>
+      <w:r>
+        <w:t>su</w:t>
+      </w:r>
+      <w:proofErr w:type="spellEnd"/>
+      <w:r>
+        <w:t xml:space="preserve"> </w:t>
+      </w:r>
+      <w:proofErr w:type="spellStart"/>
+      <w:r>
+        <w:t>estado</w:t>
+      </w:r>
+      <w:proofErr w:type="spellEnd"/>
+      <w:r>
+        <w:t xml:space="preserve"> de </w:t>
+      </w:r>
+      <w:proofErr w:type="spellStart"/>
+      <w:r>
+        <w:t>pendiente</w:t>
+      </w:r>
+      <w:proofErr w:type="spellEnd"/>
+      <w:r>
+        <w:t xml:space="preserve"> a </w:t>
+      </w:r>
+      <w:proofErr w:type="spellStart"/>
+      <w:r>
+        <w:t>completada</w:t>
+      </w:r>
+      <w:proofErr w:type="spellEnd"/>
+      <w:r>
+        <w:t>.</w:t>
       </w:r>
       <w:r>
         <w:br/>
-        <w:t>- Que al eliminar una tarea ya no aparezca en el listado.</w:t>
+        <w:t xml:space="preserve">- Que al </w:t>
+      </w:r>
+      <w:proofErr w:type="spellStart"/>
+      <w:r>
+        <w:t>eliminar</w:t>
+      </w:r>
+      <w:proofErr w:type="spellEnd"/>
+      <w:r>
+        <w:t xml:space="preserve"> </w:t>
+      </w:r>
+      <w:proofErr w:type="spellStart"/>
+      <w:r>
+        <w:t>una</w:t>
+      </w:r>
+      <w:proofErr w:type="spellEnd"/>
+      <w:r>
+        <w:t xml:space="preserve"> </w:t>
+      </w:r>
+      <w:proofErr w:type="spellStart"/>
+      <w:r>
+        <w:t>tarea</w:t>
+      </w:r>
+      <w:proofErr w:type="spellEnd"/>
+      <w:r>
+        <w:t xml:space="preserve"> </w:t>
+      </w:r>
+      <w:proofErr w:type="spellStart"/>
+      <w:r>
+        <w:t>ya</w:t>
+      </w:r>
+      <w:proofErr w:type="spellEnd"/>
+      <w:r>
+        <w:t xml:space="preserve"> no </w:t>
+      </w:r>
+      <w:proofErr w:type="spellStart"/>
+      <w:r>
+        <w:t>aparezca</w:t>
+      </w:r>
+      <w:proofErr w:type="spellEnd"/>
+      <w:r>
+        <w:t xml:space="preserve"> </w:t>
+      </w:r>
+      <w:proofErr w:type="spellStart"/>
+      <w:r>
+        <w:t>en</w:t>
+      </w:r>
+      <w:proofErr w:type="spellEnd"/>
+      <w:r>
+        <w:t xml:space="preserve"> </w:t>
+      </w:r>
+      <w:proofErr w:type="spellStart"/>
+      <w:r>
+        <w:t>el</w:t>
+      </w:r>
+      <w:proofErr w:type="spellEnd"/>
+      <w:r>
+        <w:t xml:space="preserve"> </w:t>
+      </w:r>
+      <w:proofErr w:type="spellStart"/>
+      <w:r>
+        <w:t>listado</w:t>
+      </w:r>
+      <w:proofErr w:type="spellEnd"/>
+      <w:r>
+        <w:t>.</w:t>
+      </w:r>
+    </w:p>
+    <w:p/>
+    <w:p/>
+    <w:p/>
+    <w:p>
+      <w:r>
+        <w:lastRenderedPageBreak/>
+        <w:t xml:space="preserve">Esta es </w:t>
+      </w:r>
+      <w:proofErr w:type="spellStart"/>
+      <w:r>
+        <w:t>una</w:t>
+      </w:r>
+      <w:proofErr w:type="spellEnd"/>
+      <w:r>
+        <w:t xml:space="preserve"> </w:t>
+      </w:r>
+      <w:proofErr w:type="spellStart"/>
+      <w:r>
+        <w:t>captura</w:t>
+      </w:r>
+      <w:proofErr w:type="spellEnd"/>
+      <w:r>
+        <w:t xml:space="preserve"> de la </w:t>
+      </w:r>
+      <w:proofErr w:type="spellStart"/>
+      <w:r>
+        <w:t>consola</w:t>
+      </w:r>
+      <w:proofErr w:type="spellEnd"/>
+      <w:r>
+        <w:t xml:space="preserve"> al </w:t>
+      </w:r>
+      <w:proofErr w:type="spellStart"/>
+      <w:r>
+        <w:t>realizar</w:t>
+      </w:r>
+      <w:proofErr w:type="spellEnd"/>
+      <w:r>
+        <w:t xml:space="preserve"> </w:t>
+      </w:r>
+      <w:proofErr w:type="spellStart"/>
+      <w:r>
+        <w:t>los</w:t>
+      </w:r>
+      <w:proofErr w:type="spellEnd"/>
+      <w:r>
+        <w:t xml:space="preserve"> 3 tests </w:t>
+      </w:r>
+      <w:proofErr w:type="spellStart"/>
+      <w:r>
+        <w:t>posibles</w:t>
+      </w:r>
+      <w:proofErr w:type="spellEnd"/>
+      <w:r>
+        <w:t xml:space="preserve"> de </w:t>
+      </w:r>
+      <w:proofErr w:type="spellStart"/>
+      <w:r>
+        <w:t>todas</w:t>
+      </w:r>
+      <w:proofErr w:type="spellEnd"/>
+      <w:r>
+        <w:t xml:space="preserve"> </w:t>
+      </w:r>
+      <w:proofErr w:type="spellStart"/>
+      <w:r>
+        <w:t>formas</w:t>
+      </w:r>
+      <w:proofErr w:type="spellEnd"/>
+      <w:r>
+        <w:t xml:space="preserve"> </w:t>
+      </w:r>
+      <w:proofErr w:type="spellStart"/>
+      <w:r>
+        <w:t>puedes</w:t>
+      </w:r>
+      <w:proofErr w:type="spellEnd"/>
+      <w:r>
+        <w:t xml:space="preserve"> </w:t>
+      </w:r>
+      <w:proofErr w:type="spellStart"/>
+      <w:r>
+        <w:t>repetirlas</w:t>
+      </w:r>
+      <w:proofErr w:type="spellEnd"/>
+      <w:r>
+        <w:t xml:space="preserve"> al usar </w:t>
+      </w:r>
+      <w:proofErr w:type="spellStart"/>
+      <w:r>
+        <w:t>el</w:t>
+      </w:r>
+      <w:proofErr w:type="spellEnd"/>
+      <w:r>
+        <w:t xml:space="preserve"> </w:t>
+      </w:r>
+      <w:proofErr w:type="spellStart"/>
+      <w:r>
+        <w:t>repositorio</w:t>
+      </w:r>
+      <w:proofErr w:type="spellEnd"/>
+      <w:r>
+        <w:t xml:space="preserve"> </w:t>
+      </w:r>
+      <w:proofErr w:type="spellStart"/>
+      <w:r>
+        <w:t>si</w:t>
+      </w:r>
+      <w:proofErr w:type="spellEnd"/>
+      <w:r>
+        <w:t xml:space="preserve"> lo </w:t>
+      </w:r>
+      <w:proofErr w:type="spellStart"/>
+      <w:r>
+        <w:t>quieres</w:t>
+      </w:r>
+      <w:proofErr w:type="spellEnd"/>
+      <w:r>
+        <w:t xml:space="preserve"> </w:t>
+      </w:r>
+      <w:proofErr w:type="spellStart"/>
+      <w:r>
+        <w:t>comprobar</w:t>
+      </w:r>
+      <w:proofErr w:type="spellEnd"/>
+      <w:r>
+        <w:t>:</w:t>
       </w:r>
     </w:p>
     <w:p>
       <w:r>
         <w:rPr>
+          <w:noProof/>
           <w:u w:val="single"/>
         </w:rPr>
-        <w:lastRenderedPageBreak/>
         <w:drawing>
           <wp:inline distT="0" distB="0" distL="0" distR="0" wp14:anchorId="0A45737A" wp14:editId="548A2978">
             <wp:extent cx="4229100" cy="2018612"/>
@@ -167,38 +1289,285 @@
         <w:pStyle w:val="Ttulo2"/>
       </w:pPr>
       <w:r>
-        <w:t>4. Control de Versiones con Git y GitHub</w:t>
+        <w:t xml:space="preserve">4. Control de </w:t>
+      </w:r>
+      <w:proofErr w:type="spellStart"/>
+      <w:r>
+        <w:t>Versiones</w:t>
+      </w:r>
+      <w:proofErr w:type="spellEnd"/>
+      <w:r>
+        <w:t xml:space="preserve"> con Git y GitHub</w:t>
       </w:r>
     </w:p>
     <w:p>
       <w:r>
-        <w:t>Durante el desarrollo se utilizan commits para registrar los avances. El proyecto se sube a un repositorio en GitHub, cuyo historial refleja claramente la secuencia de cambios.</w:t>
+        <w:t xml:space="preserve">Durante </w:t>
+      </w:r>
+      <w:proofErr w:type="spellStart"/>
+      <w:r>
+        <w:t>el</w:t>
+      </w:r>
+      <w:proofErr w:type="spellEnd"/>
+      <w:r>
+        <w:t xml:space="preserve"> </w:t>
+      </w:r>
+      <w:proofErr w:type="spellStart"/>
+      <w:r>
+        <w:t>desarrollo</w:t>
+      </w:r>
+      <w:proofErr w:type="spellEnd"/>
+      <w:r>
+        <w:t xml:space="preserve"> se </w:t>
+      </w:r>
+      <w:proofErr w:type="spellStart"/>
+      <w:r>
+        <w:t>utilizan</w:t>
+      </w:r>
+      <w:proofErr w:type="spellEnd"/>
+      <w:r>
+        <w:t xml:space="preserve"> commits para registrar </w:t>
+      </w:r>
+      <w:proofErr w:type="spellStart"/>
+      <w:r>
+        <w:t>los</w:t>
+      </w:r>
+      <w:proofErr w:type="spellEnd"/>
+      <w:r>
+        <w:t xml:space="preserve"> </w:t>
+      </w:r>
+      <w:proofErr w:type="spellStart"/>
+      <w:r>
+        <w:t>avances</w:t>
+      </w:r>
+      <w:proofErr w:type="spellEnd"/>
+      <w:r>
+        <w:t xml:space="preserve">. El </w:t>
+      </w:r>
+      <w:proofErr w:type="spellStart"/>
+      <w:r>
+        <w:t>proyecto</w:t>
+      </w:r>
+      <w:proofErr w:type="spellEnd"/>
+      <w:r>
+        <w:t xml:space="preserve"> se </w:t>
+      </w:r>
+      <w:proofErr w:type="spellStart"/>
+      <w:r>
+        <w:t>sube</w:t>
+      </w:r>
+      <w:proofErr w:type="spellEnd"/>
+      <w:r>
+        <w:t xml:space="preserve"> a un </w:t>
+      </w:r>
+      <w:proofErr w:type="spellStart"/>
+      <w:r>
+        <w:t>repositorio</w:t>
+      </w:r>
+      <w:proofErr w:type="spellEnd"/>
+      <w:r>
+        <w:t xml:space="preserve"> </w:t>
+      </w:r>
+      <w:proofErr w:type="spellStart"/>
+      <w:r>
+        <w:t>en</w:t>
+      </w:r>
+      <w:proofErr w:type="spellEnd"/>
+      <w:r>
+        <w:t xml:space="preserve"> GitHub, </w:t>
+      </w:r>
+      <w:proofErr w:type="spellStart"/>
+      <w:r>
+        <w:t>cuyo</w:t>
+      </w:r>
+      <w:proofErr w:type="spellEnd"/>
+      <w:r>
+        <w:t xml:space="preserve"> </w:t>
+      </w:r>
+      <w:proofErr w:type="spellStart"/>
+      <w:r>
+        <w:t>historial</w:t>
+      </w:r>
+      <w:proofErr w:type="spellEnd"/>
+      <w:r>
+        <w:t xml:space="preserve"> </w:t>
+      </w:r>
+      <w:proofErr w:type="spellStart"/>
+      <w:r>
+        <w:t>refleja</w:t>
+      </w:r>
+      <w:proofErr w:type="spellEnd"/>
+      <w:r>
+        <w:t xml:space="preserve"> </w:t>
+      </w:r>
+      <w:proofErr w:type="spellStart"/>
+      <w:r>
+        <w:t>claramente</w:t>
+      </w:r>
+      <w:proofErr w:type="spellEnd"/>
+      <w:r>
+        <w:t xml:space="preserve"> la </w:t>
+      </w:r>
+      <w:proofErr w:type="spellStart"/>
+      <w:r>
+        <w:t>secuencia</w:t>
+      </w:r>
+      <w:proofErr w:type="spellEnd"/>
+      <w:r>
+        <w:t xml:space="preserve"> de </w:t>
+      </w:r>
+      <w:proofErr w:type="spellStart"/>
+      <w:r>
+        <w:t>cambios</w:t>
+      </w:r>
+      <w:proofErr w:type="spellEnd"/>
+      <w:r>
+        <w:t>.</w:t>
       </w:r>
     </w:p>
     <w:p>
       <w:pPr>
         <w:pStyle w:val="Ttulo1"/>
       </w:pPr>
+      <w:proofErr w:type="spellStart"/>
       <w:r>
         <w:t>Evidencias</w:t>
       </w:r>
+      <w:proofErr w:type="spellEnd"/>
     </w:p>
     <w:p>
       <w:r>
-        <w:t>A continuación se incluyen capturas de pantalla de la ejecución del programa, las pruebas unitarias exitosas y el repositorio en GitHub.</w:t>
+        <w:t xml:space="preserve">A </w:t>
+      </w:r>
+      <w:proofErr w:type="spellStart"/>
+      <w:r>
+        <w:t>continuación</w:t>
+      </w:r>
+      <w:proofErr w:type="spellEnd"/>
+      <w:r>
+        <w:t xml:space="preserve"> se </w:t>
+      </w:r>
+      <w:proofErr w:type="spellStart"/>
+      <w:r>
+        <w:t>incluyen</w:t>
+      </w:r>
+      <w:proofErr w:type="spellEnd"/>
+      <w:r>
+        <w:t xml:space="preserve"> </w:t>
+      </w:r>
+      <w:proofErr w:type="spellStart"/>
+      <w:r>
+        <w:t>capturas</w:t>
+      </w:r>
+      <w:proofErr w:type="spellEnd"/>
+      <w:r>
+        <w:t xml:space="preserve"> de </w:t>
+      </w:r>
+      <w:proofErr w:type="spellStart"/>
+      <w:r>
+        <w:t>pantalla</w:t>
+      </w:r>
+      <w:proofErr w:type="spellEnd"/>
+      <w:r>
+        <w:t xml:space="preserve"> de la </w:t>
+      </w:r>
+      <w:proofErr w:type="spellStart"/>
+      <w:r>
+        <w:t>ejecución</w:t>
+      </w:r>
+      <w:proofErr w:type="spellEnd"/>
+      <w:r>
+        <w:t xml:space="preserve"> del </w:t>
+      </w:r>
+      <w:proofErr w:type="spellStart"/>
+      <w:r>
+        <w:t>programa</w:t>
+      </w:r>
+      <w:proofErr w:type="spellEnd"/>
+      <w:r>
+        <w:t xml:space="preserve">, las </w:t>
+      </w:r>
+      <w:proofErr w:type="spellStart"/>
+      <w:r>
+        <w:t>pruebas</w:t>
+      </w:r>
+      <w:proofErr w:type="spellEnd"/>
+      <w:r>
+        <w:t xml:space="preserve"> </w:t>
+      </w:r>
+      <w:proofErr w:type="spellStart"/>
+      <w:r>
+        <w:t>unitarias</w:t>
+      </w:r>
+      <w:proofErr w:type="spellEnd"/>
+      <w:r>
+        <w:t xml:space="preserve"> </w:t>
+      </w:r>
+      <w:proofErr w:type="spellStart"/>
+      <w:r>
+        <w:t>exitosas</w:t>
+      </w:r>
+      <w:proofErr w:type="spellEnd"/>
+      <w:r>
+        <w:t xml:space="preserve"> y </w:t>
+      </w:r>
+      <w:proofErr w:type="spellStart"/>
+      <w:r>
+        <w:t>el</w:t>
+      </w:r>
+      <w:proofErr w:type="spellEnd"/>
+      <w:r>
+        <w:t xml:space="preserve"> </w:t>
+      </w:r>
+      <w:proofErr w:type="spellStart"/>
+      <w:r>
+        <w:t>repositorio</w:t>
+      </w:r>
+      <w:proofErr w:type="spellEnd"/>
+      <w:r>
+        <w:t xml:space="preserve"> </w:t>
+      </w:r>
+      <w:proofErr w:type="spellStart"/>
+      <w:r>
+        <w:t>en</w:t>
+      </w:r>
+      <w:proofErr w:type="spellEnd"/>
+      <w:r>
+        <w:t xml:space="preserve"> GitHub.</w:t>
       </w:r>
     </w:p>
     <w:p>
       <w:pPr>
         <w:pStyle w:val="Ttulo1"/>
       </w:pPr>
-      <w:r>
-        <w:t>Repositorio en GitHub</w:t>
+      <w:proofErr w:type="spellStart"/>
+      <w:r>
+        <w:t>Repositorio</w:t>
+      </w:r>
+      <w:proofErr w:type="spellEnd"/>
+      <w:r>
+        <w:t xml:space="preserve"> </w:t>
+      </w:r>
+      <w:proofErr w:type="spellStart"/>
+      <w:r>
+        <w:t>en</w:t>
+      </w:r>
+      <w:proofErr w:type="spellEnd"/>
+      <w:r>
+        <w:t xml:space="preserve"> GitHub</w:t>
       </w:r>
     </w:p>
     <w:p>
       <w:r>
-        <w:t xml:space="preserve">URL del repositorio: </w:t>
+        <w:t xml:space="preserve">URL del </w:t>
+      </w:r>
+      <w:proofErr w:type="spellStart"/>
+      <w:r>
+        <w:t>repositorio</w:t>
+      </w:r>
+      <w:proofErr w:type="spellEnd"/>
+      <w:r>
+        <w:t xml:space="preserve">: </w:t>
       </w:r>
       <w:hyperlink r:id="rId9" w:history="1">
         <w:r>
@@ -214,13 +1583,175 @@
       <w:pPr>
         <w:pStyle w:val="Ttulo1"/>
       </w:pPr>
+      <w:proofErr w:type="spellStart"/>
       <w:r>
         <w:t>Conclusión</w:t>
       </w:r>
+      <w:proofErr w:type="spellEnd"/>
     </w:p>
     <w:p>
       <w:r>
-        <w:t>El proyecto permitió crear una aplicación de consola en Java que gestiona tareas de forma sencilla y eficaz. Las pruebas unitarias garantizaron la corrección de la lógica y GitHub facilitó la colaboración y el control de versiones.</w:t>
+        <w:t xml:space="preserve">El </w:t>
+      </w:r>
+      <w:proofErr w:type="spellStart"/>
+      <w:r>
+        <w:t>proyecto</w:t>
+      </w:r>
+      <w:proofErr w:type="spellEnd"/>
+      <w:r>
+        <w:t xml:space="preserve"> </w:t>
+      </w:r>
+      <w:proofErr w:type="spellStart"/>
+      <w:r>
+        <w:t>permitió</w:t>
+      </w:r>
+      <w:proofErr w:type="spellEnd"/>
+      <w:r>
+        <w:t xml:space="preserve"> </w:t>
+      </w:r>
+      <w:proofErr w:type="spellStart"/>
+      <w:r>
+        <w:t>crear</w:t>
+      </w:r>
+      <w:proofErr w:type="spellEnd"/>
+      <w:r>
+        <w:t xml:space="preserve"> </w:t>
+      </w:r>
+      <w:proofErr w:type="spellStart"/>
+      <w:r>
+        <w:t>una</w:t>
+      </w:r>
+      <w:proofErr w:type="spellEnd"/>
+      <w:r>
+        <w:t xml:space="preserve"> </w:t>
+      </w:r>
+      <w:proofErr w:type="spellStart"/>
+      <w:r>
+        <w:t>aplicación</w:t>
+      </w:r>
+      <w:proofErr w:type="spellEnd"/>
+      <w:r>
+        <w:t xml:space="preserve"> de </w:t>
+      </w:r>
+      <w:proofErr w:type="spellStart"/>
+      <w:r>
+        <w:t>consola</w:t>
+      </w:r>
+      <w:proofErr w:type="spellEnd"/>
+      <w:r>
+        <w:t xml:space="preserve"> </w:t>
+      </w:r>
+      <w:proofErr w:type="spellStart"/>
+      <w:r>
+        <w:t>en</w:t>
+      </w:r>
+      <w:proofErr w:type="spellEnd"/>
+      <w:r>
+        <w:t xml:space="preserve"> Java que </w:t>
+      </w:r>
+      <w:proofErr w:type="spellStart"/>
+      <w:r>
+        <w:t>gestiona</w:t>
+      </w:r>
+      <w:proofErr w:type="spellEnd"/>
+      <w:r>
+        <w:t xml:space="preserve"> </w:t>
+      </w:r>
+      <w:proofErr w:type="spellStart"/>
+      <w:r>
+        <w:t>tareas</w:t>
+      </w:r>
+      <w:proofErr w:type="spellEnd"/>
+      <w:r>
+        <w:t xml:space="preserve"> de forma </w:t>
+      </w:r>
+      <w:proofErr w:type="spellStart"/>
+      <w:r>
+        <w:t>sencilla</w:t>
+      </w:r>
+      <w:proofErr w:type="spellEnd"/>
+      <w:r>
+        <w:t xml:space="preserve"> y </w:t>
+      </w:r>
+      <w:proofErr w:type="spellStart"/>
+      <w:r>
+        <w:t>eficaz</w:t>
+      </w:r>
+      <w:proofErr w:type="spellEnd"/>
+      <w:r>
+        <w:t xml:space="preserve">. Las </w:t>
+      </w:r>
+      <w:proofErr w:type="spellStart"/>
+      <w:r>
+        <w:t>pruebas</w:t>
+      </w:r>
+      <w:proofErr w:type="spellEnd"/>
+      <w:r>
+        <w:t xml:space="preserve"> </w:t>
+      </w:r>
+      <w:proofErr w:type="spellStart"/>
+      <w:r>
+        <w:t>unitarias</w:t>
+      </w:r>
+      <w:proofErr w:type="spellEnd"/>
+      <w:r>
+        <w:t xml:space="preserve"> </w:t>
+      </w:r>
+      <w:proofErr w:type="spellStart"/>
+      <w:r>
+        <w:t>garantizaron</w:t>
+      </w:r>
+      <w:proofErr w:type="spellEnd"/>
+      <w:r>
+        <w:t xml:space="preserve"> la </w:t>
+      </w:r>
+      <w:proofErr w:type="spellStart"/>
+      <w:r>
+        <w:t>corrección</w:t>
+      </w:r>
+      <w:proofErr w:type="spellEnd"/>
+      <w:r>
+        <w:t xml:space="preserve"> de la </w:t>
+      </w:r>
+      <w:proofErr w:type="spellStart"/>
+      <w:r>
+        <w:t>lógica</w:t>
+      </w:r>
+      <w:proofErr w:type="spellEnd"/>
+      <w:r>
+        <w:t xml:space="preserve"> y GitHub </w:t>
+      </w:r>
+      <w:proofErr w:type="spellStart"/>
+      <w:r>
+        <w:t>facilitó</w:t>
+      </w:r>
+      <w:proofErr w:type="spellEnd"/>
+      <w:r>
+        <w:t xml:space="preserve"> la </w:t>
+      </w:r>
+      <w:proofErr w:type="spellStart"/>
+      <w:r>
+        <w:t>colaboración</w:t>
+      </w:r>
+      <w:proofErr w:type="spellEnd"/>
+      <w:r>
+        <w:t xml:space="preserve"> y </w:t>
+      </w:r>
+      <w:proofErr w:type="spellStart"/>
+      <w:r>
+        <w:t>el</w:t>
+      </w:r>
+      <w:proofErr w:type="spellEnd"/>
+      <w:r>
+        <w:t xml:space="preserve"> control de </w:t>
+      </w:r>
+      <w:proofErr w:type="spellStart"/>
+      <w:r>
+        <w:t>versiones</w:t>
+      </w:r>
+      <w:proofErr w:type="spellEnd"/>
+      <w:r>
+        <w:t>.</w:t>
       </w:r>
     </w:p>
     <w:sectPr>

</xml_diff>